<commit_message>
Fixed issue with K-means labeling.
</commit_message>
<xml_diff>
--- a/Medicare_Clustering_Findings.docx
+++ b/Medicare_Clustering_Findings.docx
@@ -1614,7 +1614,7 @@
           <w:b/>
           <w:bCs/>
         </w:rPr>
-        <w:t>can we categorize different provider</w:t>
+        <w:t>do</w:t>
       </w:r>
       <w:r>
         <w:rPr>
@@ -1622,7 +1622,7 @@
           <w:b/>
           <w:bCs/>
         </w:rPr>
-        <w:t>s</w:t>
+        <w:t xml:space="preserve"> </w:t>
       </w:r>
       <w:r>
         <w:rPr>
@@ -1630,7 +1630,7 @@
           <w:b/>
           <w:bCs/>
         </w:rPr>
-        <w:t xml:space="preserve"> </w:t>
+        <w:t xml:space="preserve">different </w:t>
       </w:r>
       <w:r>
         <w:rPr>
@@ -1638,7 +1638,7 @@
           <w:b/>
           <w:bCs/>
         </w:rPr>
-        <w:t>in terms of their</w:t>
+        <w:t>provider</w:t>
       </w:r>
       <w:r>
         <w:rPr>
@@ -1646,7 +1646,47 @@
           <w:b/>
           <w:bCs/>
         </w:rPr>
-        <w:t xml:space="preserve"> unique patients and out of pocket costs for those patients</w:t>
+        <w:t xml:space="preserve"> types differ</w:t>
+      </w:r>
+      <w:r>
+        <w:rPr>
+          <w:rFonts w:eastAsia="Times New Roman" w:cs="Times New Roman"/>
+          <w:b/>
+          <w:bCs/>
+        </w:rPr>
+        <w:t xml:space="preserve"> </w:t>
+      </w:r>
+      <w:r>
+        <w:rPr>
+          <w:rFonts w:eastAsia="Times New Roman" w:cs="Times New Roman"/>
+          <w:b/>
+          <w:bCs/>
+        </w:rPr>
+        <w:t>in terms of their</w:t>
+      </w:r>
+      <w:r>
+        <w:rPr>
+          <w:rFonts w:eastAsia="Times New Roman" w:cs="Times New Roman"/>
+          <w:b/>
+          <w:bCs/>
+        </w:rPr>
+        <w:t xml:space="preserve"> unique patients and </w:t>
+      </w:r>
+      <w:r>
+        <w:rPr>
+          <w:rFonts w:eastAsia="Times New Roman" w:cs="Times New Roman"/>
+          <w:b/>
+          <w:bCs/>
+        </w:rPr>
+        <w:t>out-of-pocket</w:t>
+      </w:r>
+      <w:r>
+        <w:rPr>
+          <w:rFonts w:eastAsia="Times New Roman" w:cs="Times New Roman"/>
+          <w:b/>
+          <w:bCs/>
+        </w:rPr>
+        <w:t xml:space="preserve"> costs for those patients</w:t>
       </w:r>
       <w:r>
         <w:rPr>
@@ -1769,7 +1809,19 @@
         <w:rPr>
           <w:rFonts w:eastAsia="Times New Roman" w:cs="Times New Roman"/>
         </w:rPr>
-        <w:t xml:space="preserve">We can take the difference between the Average Allowed Amount and the Average Medicare Payment to see how much the average out of pocket cost for a service is, leaving us with two features. </w:t>
+        <w:t xml:space="preserve">We can take the difference between the Average Allowed Amount and the Average Medicare Payment to see how much the average </w:t>
+      </w:r>
+      <w:r>
+        <w:rPr>
+          <w:rFonts w:eastAsia="Times New Roman" w:cs="Times New Roman"/>
+        </w:rPr>
+        <w:t>out-of-pocket</w:t>
+      </w:r>
+      <w:r>
+        <w:rPr>
+          <w:rFonts w:eastAsia="Times New Roman" w:cs="Times New Roman"/>
+        </w:rPr>
+        <w:t xml:space="preserve"> cost for a service is, leaving us with two features. </w:t>
       </w:r>
     </w:p>
     <w:p>
@@ -1796,7 +1848,19 @@
         <w:rPr>
           <w:rFonts w:eastAsia="Times New Roman" w:cs="Times New Roman"/>
         </w:rPr>
-        <w:t>Average Out of Pocket Cost</w:t>
+        <w:t xml:space="preserve">Average </w:t>
+      </w:r>
+      <w:r>
+        <w:rPr>
+          <w:rFonts w:eastAsia="Times New Roman" w:cs="Times New Roman"/>
+        </w:rPr>
+        <w:t>Out-of-pocket</w:t>
+      </w:r>
+      <w:r>
+        <w:rPr>
+          <w:rFonts w:eastAsia="Times New Roman" w:cs="Times New Roman"/>
+        </w:rPr>
+        <w:t xml:space="preserve"> Cost</w:t>
       </w:r>
     </w:p>
     <w:p>
@@ -2785,8 +2849,17 @@
     </w:p>
     <w:p>
       <w:pPr>
-        <w:rPr>
-          <w:rFonts w:eastAsia="Times New Roman" w:cs="Times New Roman"/>
+        <w:ind w:firstLine="720"/>
+        <w:rPr>
+          <w:rFonts w:eastAsia="Times New Roman" w:cs="Times New Roman"/>
+        </w:rPr>
+      </w:pPr>
+    </w:p>
+    <w:p>
+      <w:pPr>
+        <w:rPr>
+          <w:rFonts w:eastAsia="Times New Roman" w:cs="Times New Roman"/>
+          <w:u w:val="single"/>
         </w:rPr>
       </w:pPr>
       <w:r>
@@ -2794,6 +2867,7 @@
           <w:rFonts w:eastAsia="Times New Roman" w:cs="Times New Roman"/>
           <w:i/>
           <w:iCs/>
+          <w:u w:val="single"/>
         </w:rPr>
         <w:t>Insights</w:t>
       </w:r>
@@ -2841,9 +2915,16 @@
         </w:rPr>
         <w:t xml:space="preserve"> of provider experiences. </w:t>
       </w:r>
-    </w:p>
-    <w:p>
-      <w:pPr>
+      <w:r>
+        <w:rPr>
+          <w:rFonts w:eastAsia="Times New Roman" w:cs="Times New Roman"/>
+        </w:rPr>
+        <w:t xml:space="preserve">A visual depiction and a table below show certain key features. </w:t>
+      </w:r>
+    </w:p>
+    <w:p>
+      <w:pPr>
+        <w:jc w:val="center"/>
         <w:rPr>
           <w:rFonts w:eastAsia="Times New Roman" w:cs="Times New Roman"/>
         </w:rPr>
@@ -2856,6 +2937,7 @@
           <w:ilvl w:val="0"/>
           <w:numId w:val="8"/>
         </w:numPr>
+        <w:jc w:val="center"/>
         <w:rPr>
           <w:rFonts w:eastAsia="Times New Roman" w:cs="Times New Roman"/>
         </w:rPr>
@@ -2870,7 +2952,43 @@
         <w:rPr>
           <w:rFonts w:eastAsia="Times New Roman" w:cs="Times New Roman"/>
         </w:rPr>
-        <w:t xml:space="preserve"> Low Unique Patients/Service &amp; Mid Out of Pocket Costs</w:t>
+        <w:t xml:space="preserve"> </w:t>
+      </w:r>
+      <w:r>
+        <w:rPr>
+          <w:rFonts w:eastAsia="Times New Roman" w:cs="Times New Roman"/>
+        </w:rPr>
+        <w:t>High</w:t>
+      </w:r>
+      <w:r>
+        <w:rPr>
+          <w:rFonts w:eastAsia="Times New Roman" w:cs="Times New Roman"/>
+        </w:rPr>
+        <w:t xml:space="preserve"> Unique Patients/Service &amp; </w:t>
+      </w:r>
+      <w:r>
+        <w:rPr>
+          <w:rFonts w:eastAsia="Times New Roman" w:cs="Times New Roman"/>
+        </w:rPr>
+        <w:t>Low</w:t>
+      </w:r>
+      <w:r>
+        <w:rPr>
+          <w:rFonts w:eastAsia="Times New Roman" w:cs="Times New Roman"/>
+        </w:rPr>
+        <w:t xml:space="preserve"> </w:t>
+      </w:r>
+      <w:r>
+        <w:rPr>
+          <w:rFonts w:eastAsia="Times New Roman" w:cs="Times New Roman"/>
+        </w:rPr>
+        <w:t>Out-of-pocket</w:t>
+      </w:r>
+      <w:r>
+        <w:rPr>
+          <w:rFonts w:eastAsia="Times New Roman" w:cs="Times New Roman"/>
+        </w:rPr>
+        <w:t xml:space="preserve"> Costs</w:t>
       </w:r>
     </w:p>
     <w:p>
@@ -2880,15 +2998,40 @@
           <w:ilvl w:val="0"/>
           <w:numId w:val="8"/>
         </w:numPr>
-        <w:rPr>
-          <w:rFonts w:eastAsia="Times New Roman" w:cs="Times New Roman"/>
-        </w:rPr>
-      </w:pPr>
-      <w:r>
-        <w:rPr>
-          <w:rFonts w:eastAsia="Times New Roman" w:cs="Times New Roman"/>
-        </w:rPr>
-        <w:t>Cluster 1: High Unique Patients/Service &amp; Low Out of Pocket Costs</w:t>
+        <w:jc w:val="center"/>
+        <w:rPr>
+          <w:rFonts w:eastAsia="Times New Roman" w:cs="Times New Roman"/>
+        </w:rPr>
+      </w:pPr>
+      <w:r>
+        <w:rPr>
+          <w:rFonts w:eastAsia="Times New Roman" w:cs="Times New Roman"/>
+        </w:rPr>
+        <w:t xml:space="preserve">Cluster 1: </w:t>
+      </w:r>
+      <w:r>
+        <w:rPr>
+          <w:rFonts w:eastAsia="Times New Roman" w:cs="Times New Roman"/>
+        </w:rPr>
+        <w:t>Low</w:t>
+      </w:r>
+      <w:r>
+        <w:rPr>
+          <w:rFonts w:eastAsia="Times New Roman" w:cs="Times New Roman"/>
+        </w:rPr>
+        <w:t xml:space="preserve"> Unique Patients/Service &amp; Low </w:t>
+      </w:r>
+      <w:r>
+        <w:rPr>
+          <w:rFonts w:eastAsia="Times New Roman" w:cs="Times New Roman"/>
+        </w:rPr>
+        <w:t>Out-of-pocket</w:t>
+      </w:r>
+      <w:r>
+        <w:rPr>
+          <w:rFonts w:eastAsia="Times New Roman" w:cs="Times New Roman"/>
+        </w:rPr>
+        <w:t xml:space="preserve"> Costs</w:t>
       </w:r>
     </w:p>
     <w:p>
@@ -2898,15 +3041,52 @@
           <w:ilvl w:val="0"/>
           <w:numId w:val="8"/>
         </w:numPr>
-        <w:rPr>
-          <w:rFonts w:eastAsia="Times New Roman" w:cs="Times New Roman"/>
-        </w:rPr>
-      </w:pPr>
-      <w:r>
-        <w:rPr>
-          <w:rFonts w:eastAsia="Times New Roman" w:cs="Times New Roman"/>
-        </w:rPr>
-        <w:t>Cluster 2: High Unique Patients/Service &amp; High Out of Pocket Costs</w:t>
+        <w:jc w:val="center"/>
+        <w:rPr>
+          <w:rFonts w:eastAsia="Times New Roman" w:cs="Times New Roman"/>
+        </w:rPr>
+      </w:pPr>
+      <w:r>
+        <w:rPr>
+          <w:rFonts w:eastAsia="Times New Roman" w:cs="Times New Roman"/>
+        </w:rPr>
+        <w:t xml:space="preserve">Cluster 2: </w:t>
+      </w:r>
+      <w:r>
+        <w:rPr>
+          <w:rFonts w:eastAsia="Times New Roman" w:cs="Times New Roman"/>
+        </w:rPr>
+        <w:t>Low</w:t>
+      </w:r>
+      <w:r>
+        <w:rPr>
+          <w:rFonts w:eastAsia="Times New Roman" w:cs="Times New Roman"/>
+        </w:rPr>
+        <w:t xml:space="preserve"> Unique Patients/Service &amp; </w:t>
+      </w:r>
+      <w:r>
+        <w:rPr>
+          <w:rFonts w:eastAsia="Times New Roman" w:cs="Times New Roman"/>
+        </w:rPr>
+        <w:t>High</w:t>
+      </w:r>
+      <w:r>
+        <w:rPr>
+          <w:rFonts w:eastAsia="Times New Roman" w:cs="Times New Roman"/>
+        </w:rPr>
+        <w:t xml:space="preserve"> </w:t>
+      </w:r>
+      <w:r>
+        <w:rPr>
+          <w:rFonts w:eastAsia="Times New Roman" w:cs="Times New Roman"/>
+        </w:rPr>
+        <w:t>Out-of-pocket</w:t>
+      </w:r>
+      <w:r>
+        <w:rPr>
+          <w:rFonts w:eastAsia="Times New Roman" w:cs="Times New Roman"/>
+        </w:rPr>
+        <w:t xml:space="preserve"> Costs</w:t>
       </w:r>
     </w:p>
     <w:p>
@@ -3129,6 +3309,20 @@
     </w:p>
     <w:p>
       <w:pPr>
+        <w:rPr>
+          <w:rFonts w:eastAsia="Times New Roman" w:cs="Times New Roman"/>
+        </w:rPr>
+      </w:pPr>
+    </w:p>
+    <w:p>
+      <w:pPr>
+        <w:rPr>
+          <w:rFonts w:eastAsia="Times New Roman" w:cs="Times New Roman"/>
+        </w:rPr>
+      </w:pPr>
+    </w:p>
+    <w:p>
+      <w:pPr>
         <w:pStyle w:val="Caption"/>
         <w:keepNext/>
         <w:jc w:val="center"/>
@@ -3169,10 +3363,10 @@
           <w:rFonts w:eastAsia="Times New Roman" w:cs="Times New Roman"/>
         </w:rPr>
         <w:drawing>
-          <wp:inline distT="0" distB="0" distL="0" distR="0" wp14:anchorId="00134692" wp14:editId="4D56AB5A">
+          <wp:inline distT="0" distB="0" distL="0" distR="0" wp14:anchorId="6E357DEC" wp14:editId="6C44CD59">
             <wp:extent cx="5943600" cy="1567180"/>
             <wp:effectExtent l="0" t="0" r="0" b="0"/>
-            <wp:docPr id="13" name="Picture 13" descr="A screenshot of a cell phone&#10;&#10;Description automatically generated"/>
+            <wp:docPr id="6" name="Picture 6" descr="A screenshot of a cell phone&#10;&#10;Description automatically generated"/>
             <wp:cNvGraphicFramePr>
               <a:graphicFrameLocks xmlns:a="http://schemas.openxmlformats.org/drawingml/2006/main" noChangeAspect="1"/>
             </wp:cNvGraphicFramePr>
@@ -3223,18 +3417,6 @@
           <w:rFonts w:eastAsia="Times New Roman" w:cs="Times New Roman"/>
         </w:rPr>
       </w:pPr>
-      <w:r>
-        <w:rPr>
-          <w:rFonts w:eastAsia="Times New Roman" w:cs="Times New Roman"/>
-        </w:rPr>
-        <w:t xml:space="preserve">As providers tend to fall into one of three clusters, we can also see patterns with the number of services they’ve done and the average amount they charge Medicare. </w:t>
-      </w:r>
-      <w:r>
-        <w:rPr>
-          <w:rFonts w:eastAsia="Times New Roman" w:cs="Times New Roman"/>
-        </w:rPr>
-        <w:t xml:space="preserve">Most providers fall into Cluster 1, but Clusters 0 and 2 are the most interesting to consider from a business perspective. </w:t>
-      </w:r>
     </w:p>
     <w:p>
       <w:pPr>
@@ -3242,6 +3424,7 @@
           <w:tab w:val="left" w:pos="720"/>
           <w:tab w:val="left" w:pos="4218"/>
         </w:tabs>
+        <w:ind w:firstLine="810"/>
         <w:rPr>
           <w:rFonts w:eastAsia="Times New Roman" w:cs="Times New Roman"/>
         </w:rPr>
@@ -3253,43 +3436,209 @@
           <w:tab w:val="left" w:pos="720"/>
           <w:tab w:val="left" w:pos="4218"/>
         </w:tabs>
-        <w:rPr>
-          <w:rFonts w:eastAsia="Times New Roman" w:cs="Times New Roman"/>
-        </w:rPr>
-      </w:pPr>
-      <w:r>
-        <w:rPr>
-          <w:rFonts w:eastAsia="Times New Roman" w:cs="Times New Roman"/>
+        <w:ind w:firstLine="810"/>
+        <w:rPr>
+          <w:rFonts w:eastAsia="Times New Roman" w:cs="Times New Roman"/>
+        </w:rPr>
+      </w:pPr>
+      <w:r>
+        <w:rPr>
+          <w:noProof/>
         </w:rPr>
         <w:lastRenderedPageBreak/>
-        <w:tab/>
-        <w:t xml:space="preserve">Cluster 0 has providers with low patient counts, low service counts, and low submitted charges. These providers are doing less services and charging the least for them. </w:t>
-      </w:r>
-      <w:r>
-        <w:rPr>
-          <w:rFonts w:eastAsia="Times New Roman" w:cs="Times New Roman"/>
-        </w:rPr>
-        <w:t xml:space="preserve">For that reason, this demographic has the </w:t>
-      </w:r>
-      <w:r>
-        <w:rPr>
-          <w:rFonts w:eastAsia="Times New Roman" w:cs="Times New Roman"/>
-          <w:i/>
-          <w:iCs/>
-        </w:rPr>
-        <w:t>least</w:t>
-      </w:r>
-      <w:r>
-        <w:rPr>
-          <w:rFonts w:eastAsia="Times New Roman" w:cs="Times New Roman"/>
-        </w:rPr>
-        <w:t xml:space="preserve"> to lose by not accepting Medicare. In particular, they would be most suscepti</w:t>
-      </w:r>
-      <w:r>
-        <w:rPr>
-          <w:rFonts w:eastAsia="Times New Roman" w:cs="Times New Roman"/>
-        </w:rPr>
-        <w:t xml:space="preserve">ble to being approached by an insurance company that would prefer them to accept their insurance over Medicare’s. This is meaningful because an insurance company should be targeting potential clients in Cluster 0 more than anywhere else. </w:t>
+        <mc:AlternateContent>
+          <mc:Choice Requires="wps">
+            <w:drawing>
+              <wp:anchor distT="0" distB="0" distL="114300" distR="114300" simplePos="0" relativeHeight="251679744" behindDoc="0" locked="0" layoutInCell="1" allowOverlap="1" wp14:anchorId="003E95BA" wp14:editId="68973512">
+                <wp:simplePos x="0" y="0"/>
+                <wp:positionH relativeFrom="margin">
+                  <wp:align>center</wp:align>
+                </wp:positionH>
+                <wp:positionV relativeFrom="paragraph">
+                  <wp:posOffset>307</wp:posOffset>
+                </wp:positionV>
+                <wp:extent cx="2722245" cy="194945"/>
+                <wp:effectExtent l="0" t="0" r="0" b="0"/>
+                <wp:wrapTopAndBottom/>
+                <wp:docPr id="17" name="Text Box 17"/>
+                <wp:cNvGraphicFramePr/>
+                <a:graphic xmlns:a="http://schemas.openxmlformats.org/drawingml/2006/main">
+                  <a:graphicData uri="http://schemas.microsoft.com/office/word/2010/wordprocessingShape">
+                    <wps:wsp>
+                      <wps:cNvSpPr txBox="1"/>
+                      <wps:spPr>
+                        <a:xfrm>
+                          <a:off x="0" y="0"/>
+                          <a:ext cx="2722245" cy="194945"/>
+                        </a:xfrm>
+                        <a:prstGeom prst="rect">
+                          <a:avLst/>
+                        </a:prstGeom>
+                        <a:solidFill>
+                          <a:prstClr val="white"/>
+                        </a:solidFill>
+                        <a:ln>
+                          <a:noFill/>
+                        </a:ln>
+                      </wps:spPr>
+                      <wps:txbx>
+                        <w:txbxContent>
+                          <w:p>
+                            <w:pPr>
+                              <w:pStyle w:val="Caption"/>
+                              <w:rPr>
+                                <w:rFonts w:eastAsia="Times New Roman" w:cs="Times New Roman"/>
+                              </w:rPr>
+                            </w:pPr>
+                            <w:r>
+                              <w:t xml:space="preserve">Table </w:t>
+                            </w:r>
+                            <w:r>
+                              <w:fldChar w:fldCharType="begin"/>
+                            </w:r>
+                            <w:r>
+                              <w:instrText xml:space="preserve"> SEQ Table \* ARABIC </w:instrText>
+                            </w:r>
+                            <w:r>
+                              <w:fldChar w:fldCharType="separate"/>
+                            </w:r>
+                            <w:r>
+                              <w:rPr>
+                                <w:noProof/>
+                              </w:rPr>
+                              <w:t>2</w:t>
+                            </w:r>
+                            <w:r>
+                              <w:fldChar w:fldCharType="end"/>
+                            </w:r>
+                            <w:r>
+                              <w:t>: Relative Frequency of Samples in a Cluster</w:t>
+                            </w:r>
+                          </w:p>
+                        </w:txbxContent>
+                      </wps:txbx>
+                      <wps:bodyPr rot="0" spcFirstLastPara="0" vertOverflow="overflow" horzOverflow="overflow" vert="horz" wrap="square" lIns="0" tIns="0" rIns="0" bIns="0" numCol="1" spcCol="0" rtlCol="0" fromWordArt="0" anchor="t" anchorCtr="0" forceAA="0" compatLnSpc="1">
+                        <a:prstTxWarp prst="textNoShape">
+                          <a:avLst/>
+                        </a:prstTxWarp>
+                        <a:noAutofit/>
+                      </wps:bodyPr>
+                    </wps:wsp>
+                  </a:graphicData>
+                </a:graphic>
+                <wp14:sizeRelH relativeFrom="margin">
+                  <wp14:pctWidth>0</wp14:pctWidth>
+                </wp14:sizeRelH>
+                <wp14:sizeRelV relativeFrom="margin">
+                  <wp14:pctHeight>0</wp14:pctHeight>
+                </wp14:sizeRelV>
+              </wp:anchor>
+            </w:drawing>
+          </mc:Choice>
+          <mc:Fallback>
+            <w:pict>
+              <v:shape w14:anchorId="003E95BA" id="Text Box 17" o:spid="_x0000_s1031" type="#_x0000_t202" style="position:absolute;left:0;text-align:left;margin-left:0;margin-top:0;width:214.35pt;height:15.35pt;z-index:251679744;visibility:visible;mso-wrap-style:square;mso-width-percent:0;mso-height-percent:0;mso-wrap-distance-left:9pt;mso-wrap-distance-top:0;mso-wrap-distance-right:9pt;mso-wrap-distance-bottom:0;mso-position-horizontal:center;mso-position-horizontal-relative:margin;mso-position-vertical:absolute;mso-position-vertical-relative:text;mso-width-percent:0;mso-height-percent:0;mso-width-relative:margin;mso-height-relative:margin;v-text-anchor:top" o:gfxdata="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" stroked="f">
+                <v:textbox inset="0,0,0,0">
+                  <w:txbxContent>
+                    <w:p>
+                      <w:pPr>
+                        <w:pStyle w:val="Caption"/>
+                        <w:rPr>
+                          <w:rFonts w:eastAsia="Times New Roman" w:cs="Times New Roman"/>
+                        </w:rPr>
+                      </w:pPr>
+                      <w:r>
+                        <w:t xml:space="preserve">Table </w:t>
+                      </w:r>
+                      <w:r>
+                        <w:fldChar w:fldCharType="begin"/>
+                      </w:r>
+                      <w:r>
+                        <w:instrText xml:space="preserve"> SEQ Table \* ARABIC </w:instrText>
+                      </w:r>
+                      <w:r>
+                        <w:fldChar w:fldCharType="separate"/>
+                      </w:r>
+                      <w:r>
+                        <w:rPr>
+                          <w:noProof/>
+                        </w:rPr>
+                        <w:t>2</w:t>
+                      </w:r>
+                      <w:r>
+                        <w:fldChar w:fldCharType="end"/>
+                      </w:r>
+                      <w:r>
+                        <w:t>: Relative Frequency of Samples in a Cluster</w:t>
+                      </w:r>
+                    </w:p>
+                  </w:txbxContent>
+                </v:textbox>
+                <w10:wrap type="topAndBottom" anchorx="margin"/>
+              </v:shape>
+            </w:pict>
+          </mc:Fallback>
+        </mc:AlternateContent>
+      </w:r>
+      <w:r>
+        <w:rPr>
+          <w:rFonts w:eastAsia="Times New Roman" w:cs="Times New Roman"/>
+        </w:rPr>
+        <w:drawing>
+          <wp:anchor distT="0" distB="0" distL="114300" distR="114300" simplePos="0" relativeHeight="251677696" behindDoc="0" locked="0" layoutInCell="1" allowOverlap="1" wp14:anchorId="172D4505" wp14:editId="5F5FCB25">
+            <wp:simplePos x="0" y="0"/>
+            <wp:positionH relativeFrom="margin">
+              <wp:posOffset>1946810</wp:posOffset>
+            </wp:positionH>
+            <wp:positionV relativeFrom="paragraph">
+              <wp:posOffset>249990</wp:posOffset>
+            </wp:positionV>
+            <wp:extent cx="1803400" cy="698500"/>
+            <wp:effectExtent l="0" t="0" r="0" b="0"/>
+            <wp:wrapTopAndBottom/>
+            <wp:docPr id="16" name="Picture 16" descr="A close up of a logo&#10;&#10;Description automatically generated"/>
+            <wp:cNvGraphicFramePr>
+              <a:graphicFrameLocks xmlns:a="http://schemas.openxmlformats.org/drawingml/2006/main" noChangeAspect="1"/>
+            </wp:cNvGraphicFramePr>
+            <a:graphic xmlns:a="http://schemas.openxmlformats.org/drawingml/2006/main">
+              <a:graphicData uri="http://schemas.openxmlformats.org/drawingml/2006/picture">
+                <pic:pic xmlns:pic="http://schemas.openxmlformats.org/drawingml/2006/picture">
+                  <pic:nvPicPr>
+                    <pic:cNvPr id="1" name=""/>
+                    <pic:cNvPicPr/>
+                  </pic:nvPicPr>
+                  <pic:blipFill>
+                    <a:blip r:embed="rId16">
+                      <a:extLst>
+                        <a:ext uri="{28A0092B-C50C-407E-A947-70E740481C1C}">
+                          <a14:useLocalDpi xmlns:a14="http://schemas.microsoft.com/office/drawing/2010/main" val="0"/>
+                        </a:ext>
+                      </a:extLst>
+                    </a:blip>
+                    <a:stretch>
+                      <a:fillRect/>
+                    </a:stretch>
+                  </pic:blipFill>
+                  <pic:spPr>
+                    <a:xfrm>
+                      <a:off x="0" y="0"/>
+                      <a:ext cx="1803400" cy="698500"/>
+                    </a:xfrm>
+                    <a:prstGeom prst="rect">
+                      <a:avLst/>
+                    </a:prstGeom>
+                  </pic:spPr>
+                </pic:pic>
+              </a:graphicData>
+            </a:graphic>
+            <wp14:sizeRelH relativeFrom="page">
+              <wp14:pctWidth>0</wp14:pctWidth>
+            </wp14:sizeRelH>
+            <wp14:sizeRelV relativeFrom="page">
+              <wp14:pctHeight>0</wp14:pctHeight>
+            </wp14:sizeRelV>
+          </wp:anchor>
+        </w:drawing>
       </w:r>
     </w:p>
     <w:p>
@@ -3298,6 +3647,7 @@
           <w:tab w:val="left" w:pos="720"/>
           <w:tab w:val="left" w:pos="4218"/>
         </w:tabs>
+        <w:ind w:firstLine="810"/>
         <w:rPr>
           <w:rFonts w:eastAsia="Times New Roman" w:cs="Times New Roman"/>
         </w:rPr>
@@ -3309,21 +3659,28 @@
           <w:tab w:val="left" w:pos="720"/>
           <w:tab w:val="left" w:pos="4218"/>
         </w:tabs>
-        <w:rPr>
-          <w:rFonts w:eastAsia="Times New Roman" w:cs="Times New Roman"/>
-        </w:rPr>
-      </w:pPr>
-      <w:r>
-        <w:rPr>
-          <w:rFonts w:eastAsia="Times New Roman" w:cs="Times New Roman"/>
-        </w:rPr>
-        <w:t xml:space="preserve">Cluster 2 on the other hand has providers with high patient counts, high service counts, and high average submitted charges. This cluster is interesting from the perspective of insurance companies because these high-volume providers offer the most potential gain if they were to accept other insurances. </w:t>
-      </w:r>
-      <w:r>
-        <w:rPr>
-          <w:rFonts w:eastAsia="Times New Roman" w:cs="Times New Roman"/>
-        </w:rPr>
-        <w:t xml:space="preserve">Insurance agencies should offer discount deals to these providers because they are seeing many patients and completing many services. It would be meaningless to offer these deals to other Clusters because they wouldn’t fit the criterium for ‘high-volume’. </w:t>
+        <w:ind w:firstLine="810"/>
+        <w:rPr>
+          <w:rFonts w:eastAsia="Times New Roman" w:cs="Times New Roman"/>
+        </w:rPr>
+      </w:pPr>
+      <w:r>
+        <w:rPr>
+          <w:rFonts w:eastAsia="Times New Roman" w:cs="Times New Roman"/>
+        </w:rPr>
+        <w:t xml:space="preserve">Clearly, there is a trend between what providers in how many patients they service and how much the </w:t>
+      </w:r>
+      <w:r>
+        <w:rPr>
+          <w:rFonts w:eastAsia="Times New Roman" w:cs="Times New Roman"/>
+        </w:rPr>
+        <w:t>out-of-pocket</w:t>
+      </w:r>
+      <w:r>
+        <w:rPr>
+          <w:rFonts w:eastAsia="Times New Roman" w:cs="Times New Roman"/>
+        </w:rPr>
+        <w:t xml:space="preserve"> cost becomes for those patients. We can look at how different provider types are represented in each of the clusters to get a better idea of valuable business insight. </w:t>
       </w:r>
     </w:p>
     <w:p>
@@ -3332,10 +3689,934 @@
           <w:tab w:val="left" w:pos="720"/>
           <w:tab w:val="left" w:pos="4218"/>
         </w:tabs>
-        <w:rPr>
-          <w:rFonts w:eastAsia="Times New Roman" w:cs="Times New Roman"/>
-        </w:rPr>
-      </w:pPr>
+        <w:ind w:firstLine="810"/>
+        <w:rPr>
+          <w:rFonts w:eastAsia="Times New Roman" w:cs="Times New Roman"/>
+        </w:rPr>
+      </w:pPr>
+    </w:p>
+    <w:p>
+      <w:pPr>
+        <w:pStyle w:val="HTMLPreformatted"/>
+        <w:wordWrap w:val="0"/>
+        <w:ind w:left="720"/>
+        <w:textAlignment w:val="baseline"/>
+        <w:rPr>
+          <w:color w:val="000000"/>
+          <w:sz w:val="21"/>
+          <w:szCs w:val="21"/>
+        </w:rPr>
+      </w:pPr>
+      <w:r>
+        <w:rPr>
+          <w:noProof/>
+        </w:rPr>
+        <mc:AlternateContent>
+          <mc:Choice Requires="wps">
+            <w:drawing>
+              <wp:anchor distT="0" distB="0" distL="114300" distR="114300" simplePos="0" relativeHeight="251681792" behindDoc="0" locked="0" layoutInCell="1" allowOverlap="1" wp14:anchorId="53BF49DE" wp14:editId="6FB1B5BD">
+                <wp:simplePos x="0" y="0"/>
+                <wp:positionH relativeFrom="margin">
+                  <wp:align>center</wp:align>
+                </wp:positionH>
+                <wp:positionV relativeFrom="paragraph">
+                  <wp:posOffset>143510</wp:posOffset>
+                </wp:positionV>
+                <wp:extent cx="2722245" cy="194945"/>
+                <wp:effectExtent l="0" t="0" r="0" b="0"/>
+                <wp:wrapTopAndBottom/>
+                <wp:docPr id="18" name="Text Box 18"/>
+                <wp:cNvGraphicFramePr/>
+                <a:graphic xmlns:a="http://schemas.openxmlformats.org/drawingml/2006/main">
+                  <a:graphicData uri="http://schemas.microsoft.com/office/word/2010/wordprocessingShape">
+                    <wps:wsp>
+                      <wps:cNvSpPr txBox="1"/>
+                      <wps:spPr>
+                        <a:xfrm>
+                          <a:off x="0" y="0"/>
+                          <a:ext cx="2722245" cy="194945"/>
+                        </a:xfrm>
+                        <a:prstGeom prst="rect">
+                          <a:avLst/>
+                        </a:prstGeom>
+                        <a:solidFill>
+                          <a:prstClr val="white"/>
+                        </a:solidFill>
+                        <a:ln>
+                          <a:noFill/>
+                        </a:ln>
+                      </wps:spPr>
+                      <wps:txbx>
+                        <w:txbxContent>
+                          <w:p>
+                            <w:pPr>
+                              <w:pStyle w:val="Caption"/>
+                              <w:rPr>
+                                <w:rFonts w:eastAsia="Times New Roman" w:cs="Times New Roman"/>
+                              </w:rPr>
+                            </w:pPr>
+                            <w:r>
+                              <w:t xml:space="preserve">Table </w:t>
+                            </w:r>
+                            <w:r>
+                              <w:t>3</w:t>
+                            </w:r>
+                            <w:r>
+                              <w:t xml:space="preserve">: </w:t>
+                            </w:r>
+                            <w:r>
+                              <w:t xml:space="preserve">Top 8 Provider Types for Cluster 0 </w:t>
+                            </w:r>
+                          </w:p>
+                        </w:txbxContent>
+                      </wps:txbx>
+                      <wps:bodyPr rot="0" spcFirstLastPara="0" vertOverflow="overflow" horzOverflow="overflow" vert="horz" wrap="square" lIns="0" tIns="0" rIns="0" bIns="0" numCol="1" spcCol="0" rtlCol="0" fromWordArt="0" anchor="t" anchorCtr="0" forceAA="0" compatLnSpc="1">
+                        <a:prstTxWarp prst="textNoShape">
+                          <a:avLst/>
+                        </a:prstTxWarp>
+                        <a:noAutofit/>
+                      </wps:bodyPr>
+                    </wps:wsp>
+                  </a:graphicData>
+                </a:graphic>
+                <wp14:sizeRelH relativeFrom="margin">
+                  <wp14:pctWidth>0</wp14:pctWidth>
+                </wp14:sizeRelH>
+                <wp14:sizeRelV relativeFrom="margin">
+                  <wp14:pctHeight>0</wp14:pctHeight>
+                </wp14:sizeRelV>
+              </wp:anchor>
+            </w:drawing>
+          </mc:Choice>
+          <mc:Fallback>
+            <w:pict>
+              <v:shape w14:anchorId="53BF49DE" id="Text Box 18" o:spid="_x0000_s1032" type="#_x0000_t202" style="position:absolute;left:0;text-align:left;margin-left:0;margin-top:11.3pt;width:214.35pt;height:15.35pt;z-index:251681792;visibility:visible;mso-wrap-style:square;mso-width-percent:0;mso-height-percent:0;mso-wrap-distance-left:9pt;mso-wrap-distance-top:0;mso-wrap-distance-right:9pt;mso-wrap-distance-bottom:0;mso-position-horizontal:center;mso-position-horizontal-relative:margin;mso-position-vertical:absolute;mso-position-vertical-relative:text;mso-width-percent:0;mso-height-percent:0;mso-width-relative:margin;mso-height-relative:margin;v-text-anchor:top" o:gfxdata="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" stroked="f">
+                <v:textbox inset="0,0,0,0">
+                  <w:txbxContent>
+                    <w:p>
+                      <w:pPr>
+                        <w:pStyle w:val="Caption"/>
+                        <w:rPr>
+                          <w:rFonts w:eastAsia="Times New Roman" w:cs="Times New Roman"/>
+                        </w:rPr>
+                      </w:pPr>
+                      <w:r>
+                        <w:t xml:space="preserve">Table </w:t>
+                      </w:r>
+                      <w:r>
+                        <w:t>3</w:t>
+                      </w:r>
+                      <w:r>
+                        <w:t xml:space="preserve">: </w:t>
+                      </w:r>
+                      <w:r>
+                        <w:t xml:space="preserve">Top 8 Provider Types for Cluster 0 </w:t>
+                      </w:r>
+                    </w:p>
+                  </w:txbxContent>
+                </v:textbox>
+                <w10:wrap type="topAndBottom" anchorx="margin"/>
+              </v:shape>
+            </w:pict>
+          </mc:Fallback>
+        </mc:AlternateContent>
+      </w:r>
+    </w:p>
+    <w:p>
+      <w:pPr>
+        <w:pStyle w:val="HTMLPreformatted"/>
+        <w:wordWrap w:val="0"/>
+        <w:ind w:left="720"/>
+        <w:textAlignment w:val="baseline"/>
+        <w:rPr>
+          <w:color w:val="000000"/>
+          <w:sz w:val="21"/>
+          <w:szCs w:val="21"/>
+        </w:rPr>
+      </w:pPr>
+      <w:r>
+        <w:rPr>
+          <w:color w:val="000000"/>
+          <w:sz w:val="21"/>
+          <w:szCs w:val="21"/>
+        </w:rPr>
+        <w:t>Diagnostic Radiology                              0.157606</w:t>
+      </w:r>
+    </w:p>
+    <w:p>
+      <w:pPr>
+        <w:pStyle w:val="HTMLPreformatted"/>
+        <w:wordWrap w:val="0"/>
+        <w:ind w:left="720"/>
+        <w:textAlignment w:val="baseline"/>
+        <w:rPr>
+          <w:color w:val="000000"/>
+          <w:sz w:val="21"/>
+          <w:szCs w:val="21"/>
+        </w:rPr>
+      </w:pPr>
+      <w:r>
+        <w:rPr>
+          <w:color w:val="000000"/>
+          <w:sz w:val="21"/>
+          <w:szCs w:val="21"/>
+        </w:rPr>
+        <w:t>Clinical Laboratory                               0.116209</w:t>
+      </w:r>
+    </w:p>
+    <w:p>
+      <w:pPr>
+        <w:pStyle w:val="HTMLPreformatted"/>
+        <w:wordWrap w:val="0"/>
+        <w:ind w:left="720"/>
+        <w:textAlignment w:val="baseline"/>
+        <w:rPr>
+          <w:color w:val="000000"/>
+          <w:sz w:val="21"/>
+          <w:szCs w:val="21"/>
+        </w:rPr>
+      </w:pPr>
+      <w:r>
+        <w:rPr>
+          <w:color w:val="000000"/>
+          <w:sz w:val="21"/>
+          <w:szCs w:val="21"/>
+        </w:rPr>
+        <w:t>Cardiology                                        0.097756</w:t>
+      </w:r>
+    </w:p>
+    <w:p>
+      <w:pPr>
+        <w:pStyle w:val="HTMLPreformatted"/>
+        <w:wordWrap w:val="0"/>
+        <w:ind w:left="720"/>
+        <w:textAlignment w:val="baseline"/>
+        <w:rPr>
+          <w:color w:val="000000"/>
+          <w:sz w:val="21"/>
+          <w:szCs w:val="21"/>
+        </w:rPr>
+      </w:pPr>
+      <w:r>
+        <w:rPr>
+          <w:color w:val="000000"/>
+          <w:sz w:val="21"/>
+          <w:szCs w:val="21"/>
+        </w:rPr>
+        <w:t>Ophthalmology                                     0.084289</w:t>
+      </w:r>
+    </w:p>
+    <w:p>
+      <w:pPr>
+        <w:pStyle w:val="HTMLPreformatted"/>
+        <w:wordWrap w:val="0"/>
+        <w:ind w:left="720"/>
+        <w:textAlignment w:val="baseline"/>
+        <w:rPr>
+          <w:color w:val="000000"/>
+          <w:sz w:val="21"/>
+          <w:szCs w:val="21"/>
+        </w:rPr>
+      </w:pPr>
+      <w:r>
+        <w:rPr>
+          <w:color w:val="000000"/>
+          <w:sz w:val="21"/>
+          <w:szCs w:val="21"/>
+        </w:rPr>
+        <w:t>Internal Medicine                                 0.082294</w:t>
+      </w:r>
+    </w:p>
+    <w:p>
+      <w:pPr>
+        <w:pStyle w:val="HTMLPreformatted"/>
+        <w:wordWrap w:val="0"/>
+        <w:ind w:left="720"/>
+        <w:textAlignment w:val="baseline"/>
+        <w:rPr>
+          <w:color w:val="000000"/>
+          <w:sz w:val="21"/>
+          <w:szCs w:val="21"/>
+        </w:rPr>
+      </w:pPr>
+      <w:r>
+        <w:rPr>
+          <w:color w:val="000000"/>
+          <w:sz w:val="21"/>
+          <w:szCs w:val="21"/>
+        </w:rPr>
+        <w:t>Dermatology                                       0.059850</w:t>
+      </w:r>
+    </w:p>
+    <w:p>
+      <w:pPr>
+        <w:pStyle w:val="HTMLPreformatted"/>
+        <w:wordWrap w:val="0"/>
+        <w:ind w:left="720"/>
+        <w:textAlignment w:val="baseline"/>
+        <w:rPr>
+          <w:color w:val="000000"/>
+          <w:sz w:val="21"/>
+          <w:szCs w:val="21"/>
+        </w:rPr>
+      </w:pPr>
+      <w:r>
+        <w:rPr>
+          <w:color w:val="000000"/>
+          <w:sz w:val="21"/>
+          <w:szCs w:val="21"/>
+        </w:rPr>
+        <w:t>Urology                                           0.042893</w:t>
+      </w:r>
+    </w:p>
+    <w:p>
+      <w:pPr>
+        <w:pStyle w:val="HTMLPreformatted"/>
+        <w:wordWrap w:val="0"/>
+        <w:ind w:left="720"/>
+        <w:textAlignment w:val="baseline"/>
+        <w:rPr>
+          <w:color w:val="000000"/>
+          <w:sz w:val="21"/>
+          <w:szCs w:val="21"/>
+        </w:rPr>
+      </w:pPr>
+      <w:r>
+        <w:rPr>
+          <w:color w:val="000000"/>
+          <w:sz w:val="21"/>
+          <w:szCs w:val="21"/>
+        </w:rPr>
+        <w:t>Family Practice                                   0.041895</w:t>
+      </w:r>
+    </w:p>
+    <w:p>
+      <w:pPr>
+        <w:pStyle w:val="HTMLPreformatted"/>
+        <w:wordWrap w:val="0"/>
+        <w:ind w:left="720"/>
+        <w:textAlignment w:val="baseline"/>
+        <w:rPr>
+          <w:color w:val="000000"/>
+          <w:sz w:val="21"/>
+          <w:szCs w:val="21"/>
+        </w:rPr>
+      </w:pPr>
+      <w:r>
+        <w:rPr>
+          <w:noProof/>
+        </w:rPr>
+        <mc:AlternateContent>
+          <mc:Choice Requires="wps">
+            <w:drawing>
+              <wp:anchor distT="0" distB="0" distL="114300" distR="114300" simplePos="0" relativeHeight="251683840" behindDoc="0" locked="0" layoutInCell="1" allowOverlap="1" wp14:anchorId="56946915" wp14:editId="2CC63391">
+                <wp:simplePos x="0" y="0"/>
+                <wp:positionH relativeFrom="margin">
+                  <wp:align>center</wp:align>
+                </wp:positionH>
+                <wp:positionV relativeFrom="paragraph">
+                  <wp:posOffset>153670</wp:posOffset>
+                </wp:positionV>
+                <wp:extent cx="2722245" cy="194945"/>
+                <wp:effectExtent l="0" t="0" r="0" b="0"/>
+                <wp:wrapTopAndBottom/>
+                <wp:docPr id="19" name="Text Box 19"/>
+                <wp:cNvGraphicFramePr/>
+                <a:graphic xmlns:a="http://schemas.openxmlformats.org/drawingml/2006/main">
+                  <a:graphicData uri="http://schemas.microsoft.com/office/word/2010/wordprocessingShape">
+                    <wps:wsp>
+                      <wps:cNvSpPr txBox="1"/>
+                      <wps:spPr>
+                        <a:xfrm>
+                          <a:off x="0" y="0"/>
+                          <a:ext cx="2722245" cy="194945"/>
+                        </a:xfrm>
+                        <a:prstGeom prst="rect">
+                          <a:avLst/>
+                        </a:prstGeom>
+                        <a:solidFill>
+                          <a:prstClr val="white"/>
+                        </a:solidFill>
+                        <a:ln>
+                          <a:noFill/>
+                        </a:ln>
+                      </wps:spPr>
+                      <wps:txbx>
+                        <w:txbxContent>
+                          <w:p>
+                            <w:pPr>
+                              <w:pStyle w:val="Caption"/>
+                              <w:rPr>
+                                <w:rFonts w:eastAsia="Times New Roman" w:cs="Times New Roman"/>
+                              </w:rPr>
+                            </w:pPr>
+                            <w:r>
+                              <w:t xml:space="preserve">Table 3: Top </w:t>
+                            </w:r>
+                            <w:r>
+                              <w:t>8</w:t>
+                            </w:r>
+                            <w:r>
+                              <w:t xml:space="preserve"> Provider Types for Cluster </w:t>
+                            </w:r>
+                            <w:r>
+                              <w:t>1</w:t>
+                            </w:r>
+                            <w:r>
+                              <w:t xml:space="preserve"> </w:t>
+                            </w:r>
+                          </w:p>
+                        </w:txbxContent>
+                      </wps:txbx>
+                      <wps:bodyPr rot="0" spcFirstLastPara="0" vertOverflow="overflow" horzOverflow="overflow" vert="horz" wrap="square" lIns="0" tIns="0" rIns="0" bIns="0" numCol="1" spcCol="0" rtlCol="0" fromWordArt="0" anchor="t" anchorCtr="0" forceAA="0" compatLnSpc="1">
+                        <a:prstTxWarp prst="textNoShape">
+                          <a:avLst/>
+                        </a:prstTxWarp>
+                        <a:noAutofit/>
+                      </wps:bodyPr>
+                    </wps:wsp>
+                  </a:graphicData>
+                </a:graphic>
+                <wp14:sizeRelH relativeFrom="margin">
+                  <wp14:pctWidth>0</wp14:pctWidth>
+                </wp14:sizeRelH>
+                <wp14:sizeRelV relativeFrom="margin">
+                  <wp14:pctHeight>0</wp14:pctHeight>
+                </wp14:sizeRelV>
+              </wp:anchor>
+            </w:drawing>
+          </mc:Choice>
+          <mc:Fallback>
+            <w:pict>
+              <v:shape w14:anchorId="56946915" id="Text Box 19" o:spid="_x0000_s1033" type="#_x0000_t202" style="position:absolute;left:0;text-align:left;margin-left:0;margin-top:12.1pt;width:214.35pt;height:15.35pt;z-index:251683840;visibility:visible;mso-wrap-style:square;mso-width-percent:0;mso-height-percent:0;mso-wrap-distance-left:9pt;mso-wrap-distance-top:0;mso-wrap-distance-right:9pt;mso-wrap-distance-bottom:0;mso-position-horizontal:center;mso-position-horizontal-relative:margin;mso-position-vertical:absolute;mso-position-vertical-relative:text;mso-width-percent:0;mso-height-percent:0;mso-width-relative:margin;mso-height-relative:margin;v-text-anchor:top" o:gfxdata="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" stroked="f">
+                <v:textbox inset="0,0,0,0">
+                  <w:txbxContent>
+                    <w:p>
+                      <w:pPr>
+                        <w:pStyle w:val="Caption"/>
+                        <w:rPr>
+                          <w:rFonts w:eastAsia="Times New Roman" w:cs="Times New Roman"/>
+                        </w:rPr>
+                      </w:pPr>
+                      <w:r>
+                        <w:t xml:space="preserve">Table 3: Top </w:t>
+                      </w:r>
+                      <w:r>
+                        <w:t>8</w:t>
+                      </w:r>
+                      <w:r>
+                        <w:t xml:space="preserve"> Provider Types for Cluster </w:t>
+                      </w:r>
+                      <w:r>
+                        <w:t>1</w:t>
+                      </w:r>
+                      <w:r>
+                        <w:t xml:space="preserve"> </w:t>
+                      </w:r>
+                    </w:p>
+                  </w:txbxContent>
+                </v:textbox>
+                <w10:wrap type="topAndBottom" anchorx="margin"/>
+              </v:shape>
+            </w:pict>
+          </mc:Fallback>
+        </mc:AlternateContent>
+      </w:r>
+    </w:p>
+    <w:p>
+      <w:pPr>
+        <w:pStyle w:val="HTMLPreformatted"/>
+        <w:wordWrap w:val="0"/>
+        <w:ind w:left="720"/>
+        <w:textAlignment w:val="baseline"/>
+        <w:rPr>
+          <w:color w:val="000000"/>
+          <w:sz w:val="21"/>
+          <w:szCs w:val="21"/>
+        </w:rPr>
+      </w:pPr>
+    </w:p>
+    <w:p>
+      <w:pPr>
+        <w:pStyle w:val="HTMLPreformatted"/>
+        <w:wordWrap w:val="0"/>
+        <w:ind w:left="720"/>
+        <w:textAlignment w:val="baseline"/>
+        <w:rPr>
+          <w:color w:val="000000"/>
+          <w:sz w:val="21"/>
+          <w:szCs w:val="21"/>
+        </w:rPr>
+      </w:pPr>
+      <w:r>
+        <w:rPr>
+          <w:color w:val="000000"/>
+          <w:sz w:val="21"/>
+          <w:szCs w:val="21"/>
+        </w:rPr>
+        <w:t>Diagnostic Radiology                                0.139435</w:t>
+      </w:r>
+    </w:p>
+    <w:p>
+      <w:pPr>
+        <w:pStyle w:val="HTMLPreformatted"/>
+        <w:wordWrap w:val="0"/>
+        <w:ind w:left="720"/>
+        <w:textAlignment w:val="baseline"/>
+        <w:rPr>
+          <w:color w:val="000000"/>
+          <w:sz w:val="21"/>
+          <w:szCs w:val="21"/>
+        </w:rPr>
+      </w:pPr>
+      <w:r>
+        <w:rPr>
+          <w:color w:val="000000"/>
+          <w:sz w:val="21"/>
+          <w:szCs w:val="21"/>
+        </w:rPr>
+        <w:t>Internal Medicine                                   0.116511</w:t>
+      </w:r>
+    </w:p>
+    <w:p>
+      <w:pPr>
+        <w:pStyle w:val="HTMLPreformatted"/>
+        <w:wordWrap w:val="0"/>
+        <w:ind w:left="720"/>
+        <w:textAlignment w:val="baseline"/>
+        <w:rPr>
+          <w:color w:val="000000"/>
+          <w:sz w:val="21"/>
+          <w:szCs w:val="21"/>
+        </w:rPr>
+      </w:pPr>
+      <w:r>
+        <w:rPr>
+          <w:color w:val="000000"/>
+          <w:sz w:val="21"/>
+          <w:szCs w:val="21"/>
+        </w:rPr>
+        <w:t>Family Practice                                     0.107974</w:t>
+      </w:r>
+    </w:p>
+    <w:p>
+      <w:pPr>
+        <w:pStyle w:val="HTMLPreformatted"/>
+        <w:wordWrap w:val="0"/>
+        <w:ind w:left="720"/>
+        <w:textAlignment w:val="baseline"/>
+        <w:rPr>
+          <w:color w:val="000000"/>
+          <w:sz w:val="21"/>
+          <w:szCs w:val="21"/>
+        </w:rPr>
+      </w:pPr>
+      <w:r>
+        <w:rPr>
+          <w:color w:val="000000"/>
+          <w:sz w:val="21"/>
+          <w:szCs w:val="21"/>
+        </w:rPr>
+        <w:t>Nurse Practitioner                                  0.064399</w:t>
+      </w:r>
+    </w:p>
+    <w:p>
+      <w:pPr>
+        <w:pStyle w:val="HTMLPreformatted"/>
+        <w:wordWrap w:val="0"/>
+        <w:ind w:left="720"/>
+        <w:textAlignment w:val="baseline"/>
+        <w:rPr>
+          <w:color w:val="000000"/>
+          <w:sz w:val="21"/>
+          <w:szCs w:val="21"/>
+        </w:rPr>
+      </w:pPr>
+      <w:r>
+        <w:rPr>
+          <w:color w:val="000000"/>
+          <w:sz w:val="21"/>
+          <w:szCs w:val="21"/>
+        </w:rPr>
+        <w:t>Physician Assistant                                 0.042096</w:t>
+      </w:r>
+    </w:p>
+    <w:p>
+      <w:pPr>
+        <w:pStyle w:val="HTMLPreformatted"/>
+        <w:wordWrap w:val="0"/>
+        <w:ind w:left="720"/>
+        <w:textAlignment w:val="baseline"/>
+        <w:rPr>
+          <w:color w:val="000000"/>
+          <w:sz w:val="21"/>
+          <w:szCs w:val="21"/>
+        </w:rPr>
+      </w:pPr>
+      <w:r>
+        <w:rPr>
+          <w:color w:val="000000"/>
+          <w:sz w:val="21"/>
+          <w:szCs w:val="21"/>
+        </w:rPr>
+        <w:t>Cardiology                                          0.041015</w:t>
+      </w:r>
+    </w:p>
+    <w:p>
+      <w:pPr>
+        <w:pStyle w:val="HTMLPreformatted"/>
+        <w:wordWrap w:val="0"/>
+        <w:ind w:left="720"/>
+        <w:textAlignment w:val="baseline"/>
+        <w:rPr>
+          <w:color w:val="000000"/>
+          <w:sz w:val="21"/>
+          <w:szCs w:val="21"/>
+        </w:rPr>
+      </w:pPr>
+      <w:r>
+        <w:rPr>
+          <w:color w:val="000000"/>
+          <w:sz w:val="21"/>
+          <w:szCs w:val="21"/>
+        </w:rPr>
+        <w:t>Physical Therapist in Private Practice              0.033896</w:t>
+      </w:r>
+    </w:p>
+    <w:p>
+      <w:pPr>
+        <w:pStyle w:val="HTMLPreformatted"/>
+        <w:wordWrap w:val="0"/>
+        <w:ind w:left="720"/>
+        <w:textAlignment w:val="baseline"/>
+        <w:rPr>
+          <w:color w:val="000000"/>
+          <w:sz w:val="21"/>
+          <w:szCs w:val="21"/>
+        </w:rPr>
+      </w:pPr>
+      <w:r>
+        <w:rPr>
+          <w:color w:val="000000"/>
+          <w:sz w:val="21"/>
+          <w:szCs w:val="21"/>
+        </w:rPr>
+        <w:t>Orthopedic Surgery                                  0.028615</w:t>
+      </w:r>
+    </w:p>
+    <w:p>
+      <w:pPr>
+        <w:pStyle w:val="HTMLPreformatted"/>
+        <w:wordWrap w:val="0"/>
+        <w:ind w:left="720"/>
+        <w:textAlignment w:val="baseline"/>
+        <w:rPr>
+          <w:color w:val="000000"/>
+          <w:sz w:val="21"/>
+          <w:szCs w:val="21"/>
+        </w:rPr>
+      </w:pPr>
+    </w:p>
+    <w:p>
+      <w:pPr>
+        <w:pStyle w:val="HTMLPreformatted"/>
+        <w:wordWrap w:val="0"/>
+        <w:ind w:left="720"/>
+        <w:textAlignment w:val="baseline"/>
+        <w:rPr>
+          <w:color w:val="000000"/>
+          <w:sz w:val="21"/>
+          <w:szCs w:val="21"/>
+        </w:rPr>
+      </w:pPr>
+      <w:r>
+        <w:rPr>
+          <w:noProof/>
+        </w:rPr>
+        <mc:AlternateContent>
+          <mc:Choice Requires="wps">
+            <w:drawing>
+              <wp:anchor distT="0" distB="0" distL="114300" distR="114300" simplePos="0" relativeHeight="251685888" behindDoc="0" locked="0" layoutInCell="1" allowOverlap="1" wp14:anchorId="7360751F" wp14:editId="42D59516">
+                <wp:simplePos x="0" y="0"/>
+                <wp:positionH relativeFrom="margin">
+                  <wp:align>center</wp:align>
+                </wp:positionH>
+                <wp:positionV relativeFrom="paragraph">
+                  <wp:posOffset>153670</wp:posOffset>
+                </wp:positionV>
+                <wp:extent cx="2722245" cy="194945"/>
+                <wp:effectExtent l="0" t="0" r="0" b="0"/>
+                <wp:wrapTopAndBottom/>
+                <wp:docPr id="23" name="Text Box 23"/>
+                <wp:cNvGraphicFramePr/>
+                <a:graphic xmlns:a="http://schemas.openxmlformats.org/drawingml/2006/main">
+                  <a:graphicData uri="http://schemas.microsoft.com/office/word/2010/wordprocessingShape">
+                    <wps:wsp>
+                      <wps:cNvSpPr txBox="1"/>
+                      <wps:spPr>
+                        <a:xfrm>
+                          <a:off x="0" y="0"/>
+                          <a:ext cx="2722245" cy="194945"/>
+                        </a:xfrm>
+                        <a:prstGeom prst="rect">
+                          <a:avLst/>
+                        </a:prstGeom>
+                        <a:solidFill>
+                          <a:prstClr val="white"/>
+                        </a:solidFill>
+                        <a:ln>
+                          <a:noFill/>
+                        </a:ln>
+                      </wps:spPr>
+                      <wps:txbx>
+                        <w:txbxContent>
+                          <w:p>
+                            <w:pPr>
+                              <w:pStyle w:val="Caption"/>
+                              <w:rPr>
+                                <w:rFonts w:eastAsia="Times New Roman" w:cs="Times New Roman"/>
+                              </w:rPr>
+                            </w:pPr>
+                            <w:r>
+                              <w:t xml:space="preserve">Table 3: Top </w:t>
+                            </w:r>
+                            <w:r>
+                              <w:t>8</w:t>
+                            </w:r>
+                            <w:r>
+                              <w:t xml:space="preserve"> Provider Types for Cluster </w:t>
+                            </w:r>
+                            <w:r>
+                              <w:t>2</w:t>
+                            </w:r>
+                            <w:r>
+                              <w:t xml:space="preserve"> </w:t>
+                            </w:r>
+                          </w:p>
+                        </w:txbxContent>
+                      </wps:txbx>
+                      <wps:bodyPr rot="0" spcFirstLastPara="0" vertOverflow="overflow" horzOverflow="overflow" vert="horz" wrap="square" lIns="0" tIns="0" rIns="0" bIns="0" numCol="1" spcCol="0" rtlCol="0" fromWordArt="0" anchor="t" anchorCtr="0" forceAA="0" compatLnSpc="1">
+                        <a:prstTxWarp prst="textNoShape">
+                          <a:avLst/>
+                        </a:prstTxWarp>
+                        <a:noAutofit/>
+                      </wps:bodyPr>
+                    </wps:wsp>
+                  </a:graphicData>
+                </a:graphic>
+                <wp14:sizeRelH relativeFrom="margin">
+                  <wp14:pctWidth>0</wp14:pctWidth>
+                </wp14:sizeRelH>
+                <wp14:sizeRelV relativeFrom="margin">
+                  <wp14:pctHeight>0</wp14:pctHeight>
+                </wp14:sizeRelV>
+              </wp:anchor>
+            </w:drawing>
+          </mc:Choice>
+          <mc:Fallback>
+            <w:pict>
+              <v:shape w14:anchorId="7360751F" id="Text Box 23" o:spid="_x0000_s1034" type="#_x0000_t202" style="position:absolute;left:0;text-align:left;margin-left:0;margin-top:12.1pt;width:214.35pt;height:15.35pt;z-index:251685888;visibility:visible;mso-wrap-style:square;mso-width-percent:0;mso-height-percent:0;mso-wrap-distance-left:9pt;mso-wrap-distance-top:0;mso-wrap-distance-right:9pt;mso-wrap-distance-bottom:0;mso-position-horizontal:center;mso-position-horizontal-relative:margin;mso-position-vertical:absolute;mso-position-vertical-relative:text;mso-width-percent:0;mso-height-percent:0;mso-width-relative:margin;mso-height-relative:margin;v-text-anchor:top" o:gfxdata="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" stroked="f">
+                <v:textbox inset="0,0,0,0">
+                  <w:txbxContent>
+                    <w:p>
+                      <w:pPr>
+                        <w:pStyle w:val="Caption"/>
+                        <w:rPr>
+                          <w:rFonts w:eastAsia="Times New Roman" w:cs="Times New Roman"/>
+                        </w:rPr>
+                      </w:pPr>
+                      <w:r>
+                        <w:t xml:space="preserve">Table 3: Top </w:t>
+                      </w:r>
+                      <w:r>
+                        <w:t>8</w:t>
+                      </w:r>
+                      <w:r>
+                        <w:t xml:space="preserve"> Provider Types for Cluster </w:t>
+                      </w:r>
+                      <w:r>
+                        <w:t>2</w:t>
+                      </w:r>
+                      <w:r>
+                        <w:t xml:space="preserve"> </w:t>
+                      </w:r>
+                    </w:p>
+                  </w:txbxContent>
+                </v:textbox>
+                <w10:wrap type="topAndBottom" anchorx="margin"/>
+              </v:shape>
+            </w:pict>
+          </mc:Fallback>
+        </mc:AlternateContent>
+      </w:r>
+    </w:p>
+    <w:p>
+      <w:pPr>
+        <w:pStyle w:val="HTMLPreformatted"/>
+        <w:wordWrap w:val="0"/>
+        <w:ind w:left="720"/>
+        <w:textAlignment w:val="baseline"/>
+        <w:rPr>
+          <w:color w:val="000000"/>
+          <w:sz w:val="21"/>
+          <w:szCs w:val="21"/>
+        </w:rPr>
+      </w:pPr>
+      <w:r>
+        <w:rPr>
+          <w:color w:val="000000"/>
+          <w:sz w:val="21"/>
+          <w:szCs w:val="21"/>
+        </w:rPr>
+        <w:t>Internal Medicine                                 0.109711</w:t>
+      </w:r>
+    </w:p>
+    <w:p>
+      <w:pPr>
+        <w:pStyle w:val="HTMLPreformatted"/>
+        <w:wordWrap w:val="0"/>
+        <w:ind w:left="720"/>
+        <w:textAlignment w:val="baseline"/>
+        <w:rPr>
+          <w:color w:val="000000"/>
+          <w:sz w:val="21"/>
+          <w:szCs w:val="21"/>
+        </w:rPr>
+      </w:pPr>
+      <w:r>
+        <w:rPr>
+          <w:color w:val="000000"/>
+          <w:sz w:val="21"/>
+          <w:szCs w:val="21"/>
+        </w:rPr>
+        <w:t>Cardiology                                        0.062268</w:t>
+      </w:r>
+    </w:p>
+    <w:p>
+      <w:pPr>
+        <w:pStyle w:val="HTMLPreformatted"/>
+        <w:wordWrap w:val="0"/>
+        <w:ind w:left="720"/>
+        <w:textAlignment w:val="baseline"/>
+        <w:rPr>
+          <w:color w:val="000000"/>
+          <w:sz w:val="21"/>
+          <w:szCs w:val="21"/>
+        </w:rPr>
+      </w:pPr>
+      <w:r>
+        <w:rPr>
+          <w:color w:val="000000"/>
+          <w:sz w:val="21"/>
+          <w:szCs w:val="21"/>
+        </w:rPr>
+        <w:t>Family Practice                                   0.061460</w:t>
+      </w:r>
+    </w:p>
+    <w:p>
+      <w:pPr>
+        <w:pStyle w:val="HTMLPreformatted"/>
+        <w:wordWrap w:val="0"/>
+        <w:ind w:left="720"/>
+        <w:textAlignment w:val="baseline"/>
+        <w:rPr>
+          <w:color w:val="000000"/>
+          <w:sz w:val="21"/>
+          <w:szCs w:val="21"/>
+        </w:rPr>
+      </w:pPr>
+      <w:r>
+        <w:rPr>
+          <w:color w:val="000000"/>
+          <w:sz w:val="21"/>
+          <w:szCs w:val="21"/>
+        </w:rPr>
+        <w:t>Diagnostic Radiology                              0.056405</w:t>
+      </w:r>
+    </w:p>
+    <w:p>
+      <w:pPr>
+        <w:pStyle w:val="HTMLPreformatted"/>
+        <w:wordWrap w:val="0"/>
+        <w:ind w:left="720"/>
+        <w:textAlignment w:val="baseline"/>
+        <w:rPr>
+          <w:color w:val="000000"/>
+          <w:sz w:val="21"/>
+          <w:szCs w:val="21"/>
+        </w:rPr>
+      </w:pPr>
+      <w:r>
+        <w:rPr>
+          <w:color w:val="000000"/>
+          <w:sz w:val="21"/>
+          <w:szCs w:val="21"/>
+        </w:rPr>
+        <w:t>Ophthalmology                                     0.050812</w:t>
+      </w:r>
+    </w:p>
+    <w:p>
+      <w:pPr>
+        <w:pStyle w:val="HTMLPreformatted"/>
+        <w:wordWrap w:val="0"/>
+        <w:ind w:left="720"/>
+        <w:textAlignment w:val="baseline"/>
+        <w:rPr>
+          <w:color w:val="000000"/>
+          <w:sz w:val="21"/>
+          <w:szCs w:val="21"/>
+        </w:rPr>
+      </w:pPr>
+      <w:r>
+        <w:rPr>
+          <w:color w:val="000000"/>
+          <w:sz w:val="21"/>
+          <w:szCs w:val="21"/>
+        </w:rPr>
+        <w:t>Emergency Medicine                                0.042725</w:t>
+      </w:r>
+    </w:p>
+    <w:p>
+      <w:pPr>
+        <w:pStyle w:val="HTMLPreformatted"/>
+        <w:wordWrap w:val="0"/>
+        <w:ind w:left="720"/>
+        <w:textAlignment w:val="baseline"/>
+        <w:rPr>
+          <w:color w:val="000000"/>
+          <w:sz w:val="21"/>
+          <w:szCs w:val="21"/>
+        </w:rPr>
+      </w:pPr>
+      <w:r>
+        <w:rPr>
+          <w:color w:val="000000"/>
+          <w:sz w:val="21"/>
+          <w:szCs w:val="21"/>
+        </w:rPr>
+        <w:t>Gastroenterology                                  0.038075</w:t>
+      </w:r>
+    </w:p>
+    <w:p>
+      <w:pPr>
+        <w:pStyle w:val="HTMLPreformatted"/>
+        <w:wordWrap w:val="0"/>
+        <w:ind w:left="720"/>
+        <w:textAlignment w:val="baseline"/>
+        <w:rPr>
+          <w:color w:val="000000"/>
+          <w:sz w:val="21"/>
+          <w:szCs w:val="21"/>
+        </w:rPr>
+      </w:pPr>
+      <w:r>
+        <w:rPr>
+          <w:color w:val="000000"/>
+          <w:sz w:val="21"/>
+          <w:szCs w:val="21"/>
+        </w:rPr>
+        <w:t>Anesthesiology                                    0.037401</w:t>
+      </w:r>
     </w:p>
     <w:p>
       <w:pPr>
@@ -3343,6 +4624,42 @@
           <w:tab w:val="left" w:pos="720"/>
           <w:tab w:val="left" w:pos="4218"/>
         </w:tabs>
+        <w:ind w:left="720" w:firstLine="810"/>
+        <w:rPr>
+          <w:rFonts w:eastAsia="Times New Roman" w:cs="Times New Roman"/>
+        </w:rPr>
+      </w:pPr>
+    </w:p>
+    <w:p>
+      <w:pPr>
+        <w:tabs>
+          <w:tab w:val="left" w:pos="720"/>
+          <w:tab w:val="left" w:pos="4218"/>
+        </w:tabs>
+        <w:ind w:firstLine="810"/>
+        <w:rPr>
+          <w:rFonts w:eastAsia="Times New Roman" w:cs="Times New Roman"/>
+        </w:rPr>
+      </w:pPr>
+    </w:p>
+    <w:p>
+      <w:pPr>
+        <w:tabs>
+          <w:tab w:val="left" w:pos="720"/>
+          <w:tab w:val="left" w:pos="4218"/>
+        </w:tabs>
+        <w:ind w:firstLine="810"/>
+        <w:rPr>
+          <w:rFonts w:eastAsia="Times New Roman" w:cs="Times New Roman"/>
+        </w:rPr>
+      </w:pPr>
+    </w:p>
+    <w:p>
+      <w:pPr>
+        <w:tabs>
+          <w:tab w:val="left" w:pos="720"/>
+          <w:tab w:val="left" w:pos="4218"/>
+        </w:tabs>
         <w:rPr>
           <w:rFonts w:eastAsia="Times New Roman" w:cs="Times New Roman"/>
         </w:rPr>
@@ -3352,16 +4669,338 @@
           <w:rFonts w:eastAsia="Times New Roman" w:cs="Times New Roman"/>
         </w:rPr>
         <w:tab/>
-        <w:t>In doing this sort of analysis, an insurance agency has the opportunity to select different provider types and offer them catered services.</w:t>
-      </w:r>
-      <w:r>
-        <w:rPr>
-          <w:rFonts w:eastAsia="Times New Roman" w:cs="Times New Roman"/>
-        </w:rPr>
-        <w:t xml:space="preserve"> Ultimately, this form of customer segmentation offers a company flexibility and precision. </w:t>
-      </w:r>
+        <w:t>When looking at the 3 tables</w:t>
+      </w:r>
+      <w:r>
+        <w:rPr>
+          <w:rFonts w:eastAsia="Times New Roman" w:cs="Times New Roman"/>
+        </w:rPr>
+        <w:t>,</w:t>
+      </w:r>
+      <w:r>
+        <w:rPr>
+          <w:rFonts w:eastAsia="Times New Roman" w:cs="Times New Roman"/>
+        </w:rPr>
+        <w:t xml:space="preserve"> certain patterns are immediately visible. </w:t>
+      </w:r>
+      <w:r>
+        <w:rPr>
+          <w:rFonts w:eastAsia="Times New Roman" w:cs="Times New Roman"/>
+          <w:i/>
+          <w:iCs/>
+        </w:rPr>
+        <w:t xml:space="preserve">Cluster 0 </w:t>
+      </w:r>
+      <w:r>
+        <w:rPr>
+          <w:rFonts w:eastAsia="Times New Roman" w:cs="Times New Roman"/>
+        </w:rPr>
+        <w:t xml:space="preserve">has 11% of its </w:t>
+      </w:r>
+      <w:r>
+        <w:rPr>
+          <w:rFonts w:eastAsia="Times New Roman" w:cs="Times New Roman"/>
+        </w:rPr>
+        <w:t>samples</w:t>
+      </w:r>
+      <w:r>
+        <w:rPr>
+          <w:rFonts w:eastAsia="Times New Roman" w:cs="Times New Roman"/>
+        </w:rPr>
+        <w:t xml:space="preserve"> coming from Clinical Laboratories</w:t>
+      </w:r>
+      <w:r>
+        <w:rPr>
+          <w:rFonts w:eastAsia="Times New Roman" w:cs="Times New Roman"/>
+        </w:rPr>
+        <w:t xml:space="preserve">, whereas no other cluster has Clinical Labs in </w:t>
+      </w:r>
+      <w:r>
+        <w:rPr>
+          <w:rFonts w:eastAsia="Times New Roman" w:cs="Times New Roman"/>
+        </w:rPr>
+        <w:lastRenderedPageBreak/>
+        <w:t xml:space="preserve">its top 8. It makes sense that these provider types have many unique patients and a low </w:t>
+      </w:r>
+      <w:r>
+        <w:rPr>
+          <w:rFonts w:eastAsia="Times New Roman" w:cs="Times New Roman"/>
+        </w:rPr>
+        <w:t>out-of-pocket</w:t>
+      </w:r>
+      <w:r>
+        <w:rPr>
+          <w:rFonts w:eastAsia="Times New Roman" w:cs="Times New Roman"/>
+        </w:rPr>
+        <w:t xml:space="preserve"> cost because they likely offer simple services. From a </w:t>
+      </w:r>
+      <w:r>
+        <w:rPr>
+          <w:rFonts w:eastAsia="Times New Roman" w:cs="Times New Roman"/>
+        </w:rPr>
+        <w:t>civil</w:t>
+      </w:r>
+      <w:r>
+        <w:rPr>
+          <w:rFonts w:eastAsia="Times New Roman" w:cs="Times New Roman"/>
+        </w:rPr>
+        <w:t xml:space="preserve"> perspective</w:t>
+      </w:r>
+      <w:r>
+        <w:rPr>
+          <w:rFonts w:eastAsia="Times New Roman" w:cs="Times New Roman"/>
+        </w:rPr>
+        <w:t>,</w:t>
+      </w:r>
+      <w:r>
+        <w:rPr>
+          <w:rFonts w:eastAsia="Times New Roman" w:cs="Times New Roman"/>
+        </w:rPr>
+        <w:t xml:space="preserve"> </w:t>
+      </w:r>
+      <w:r>
+        <w:rPr>
+          <w:rFonts w:eastAsia="Times New Roman" w:cs="Times New Roman"/>
+        </w:rPr>
+        <w:t xml:space="preserve">Medicare likely should continue seeking out Clinical Laboratories because of how much they offer to their local communities. They keep costs low and service many different people, contributing to much of the entire purpose behind Medicare. </w:t>
+      </w:r>
+    </w:p>
+    <w:p>
+      <w:pPr>
+        <w:tabs>
+          <w:tab w:val="left" w:pos="720"/>
+          <w:tab w:val="left" w:pos="4218"/>
+        </w:tabs>
+        <w:rPr>
+          <w:rFonts w:eastAsia="Times New Roman" w:cs="Times New Roman"/>
+        </w:rPr>
+      </w:pPr>
+    </w:p>
+    <w:p>
+      <w:pPr>
+        <w:tabs>
+          <w:tab w:val="left" w:pos="720"/>
+          <w:tab w:val="left" w:pos="4218"/>
+        </w:tabs>
+        <w:rPr>
+          <w:rFonts w:eastAsia="Times New Roman" w:cs="Times New Roman"/>
+        </w:rPr>
+      </w:pPr>
+      <w:r>
+        <w:rPr>
+          <w:rFonts w:eastAsia="Times New Roman" w:cs="Times New Roman"/>
+        </w:rPr>
+        <w:tab/>
+        <w:t xml:space="preserve">When looking at </w:t>
+      </w:r>
+      <w:r>
+        <w:rPr>
+          <w:rFonts w:eastAsia="Times New Roman" w:cs="Times New Roman"/>
+          <w:i/>
+          <w:iCs/>
+        </w:rPr>
+        <w:t>Cluster 1</w:t>
+      </w:r>
+      <w:r>
+        <w:rPr>
+          <w:rFonts w:eastAsia="Times New Roman" w:cs="Times New Roman"/>
+        </w:rPr>
+        <w:t xml:space="preserve">, we see the presence of the Nurse Practitioner and the Physician’s Assistant. The less skilled medical professions have low unique patient counts and low </w:t>
+      </w:r>
+      <w:r>
+        <w:rPr>
+          <w:rFonts w:eastAsia="Times New Roman" w:cs="Times New Roman"/>
+        </w:rPr>
+        <w:t>out-of-pocket</w:t>
+      </w:r>
+      <w:r>
+        <w:rPr>
+          <w:rFonts w:eastAsia="Times New Roman" w:cs="Times New Roman"/>
+        </w:rPr>
+        <w:t xml:space="preserve"> costs. Although these professions don’t cater to as many beneficiaries as the providers in </w:t>
+      </w:r>
+      <w:r>
+        <w:rPr>
+          <w:rFonts w:eastAsia="Times New Roman" w:cs="Times New Roman"/>
+          <w:i/>
+          <w:iCs/>
+        </w:rPr>
+        <w:t>Cluster 0,</w:t>
+      </w:r>
+      <w:r>
+        <w:rPr>
+          <w:rFonts w:eastAsia="Times New Roman" w:cs="Times New Roman"/>
+        </w:rPr>
+        <w:t xml:space="preserve"> we still see that they offer meaningful value.</w:t>
+      </w:r>
+      <w:r>
+        <w:rPr>
+          <w:rFonts w:eastAsia="Times New Roman" w:cs="Times New Roman"/>
+        </w:rPr>
+        <w:t xml:space="preserve"> </w:t>
+      </w:r>
+    </w:p>
+    <w:p>
+      <w:pPr>
+        <w:tabs>
+          <w:tab w:val="left" w:pos="720"/>
+          <w:tab w:val="left" w:pos="4218"/>
+        </w:tabs>
+        <w:rPr>
+          <w:rFonts w:eastAsia="Times New Roman" w:cs="Times New Roman"/>
+        </w:rPr>
+      </w:pPr>
+      <w:r>
+        <w:rPr>
+          <w:rFonts w:eastAsia="Times New Roman" w:cs="Times New Roman"/>
+        </w:rPr>
+        <w:tab/>
+        <w:t xml:space="preserve">However, from a business perspective, it makes sense to defund these groups on Medicare relative to other clusters. Since they don’t serve as many patients, and the services they do are already so cheap, it may be worthwhile to move funding elsewhere to have a larger impact. </w:t>
+      </w:r>
+    </w:p>
+    <w:p>
+      <w:pPr>
+        <w:tabs>
+          <w:tab w:val="left" w:pos="720"/>
+          <w:tab w:val="left" w:pos="4218"/>
+        </w:tabs>
+        <w:rPr>
+          <w:rFonts w:eastAsia="Times New Roman" w:cs="Times New Roman"/>
+        </w:rPr>
+      </w:pPr>
       <w:bookmarkStart w:id="0" w:name="_GoBack"/>
       <w:bookmarkEnd w:id="0"/>
+    </w:p>
+    <w:p>
+      <w:pPr>
+        <w:tabs>
+          <w:tab w:val="left" w:pos="720"/>
+          <w:tab w:val="left" w:pos="4218"/>
+        </w:tabs>
+        <w:rPr>
+          <w:rFonts w:eastAsia="Times New Roman" w:cs="Times New Roman"/>
+        </w:rPr>
+      </w:pPr>
+      <w:r>
+        <w:rPr>
+          <w:rFonts w:eastAsia="Times New Roman" w:cs="Times New Roman"/>
+        </w:rPr>
+        <w:tab/>
+        <w:t xml:space="preserve">Lastly, when looking at </w:t>
+      </w:r>
+      <w:r>
+        <w:rPr>
+          <w:rFonts w:eastAsia="Times New Roman" w:cs="Times New Roman"/>
+          <w:i/>
+          <w:iCs/>
+        </w:rPr>
+        <w:t>Cluster 2,</w:t>
+      </w:r>
+      <w:r>
+        <w:rPr>
+          <w:rFonts w:eastAsia="Times New Roman" w:cs="Times New Roman"/>
+        </w:rPr>
+        <w:t xml:space="preserve"> we see the providers that serve few patients but require the highest </w:t>
+      </w:r>
+      <w:r>
+        <w:rPr>
+          <w:rFonts w:eastAsia="Times New Roman" w:cs="Times New Roman"/>
+        </w:rPr>
+        <w:t>out-of-pocket</w:t>
+      </w:r>
+      <w:r>
+        <w:rPr>
+          <w:rFonts w:eastAsia="Times New Roman" w:cs="Times New Roman"/>
+        </w:rPr>
+        <w:t xml:space="preserve"> costs. Furthermore, we see that they have significantly higher submitted charges than other clusters. Understandably, we see some of the most specialized provider types in this cluster like Gastroenterology and Anesthesiology. These highly specialized provider types require large payments from their few customers. </w:t>
+      </w:r>
+    </w:p>
+    <w:p>
+      <w:pPr>
+        <w:tabs>
+          <w:tab w:val="left" w:pos="720"/>
+          <w:tab w:val="left" w:pos="4218"/>
+        </w:tabs>
+        <w:rPr>
+          <w:rFonts w:eastAsia="Times New Roman" w:cs="Times New Roman"/>
+        </w:rPr>
+      </w:pPr>
+      <w:r>
+        <w:rPr>
+          <w:rFonts w:eastAsia="Times New Roman" w:cs="Times New Roman"/>
+        </w:rPr>
+        <w:tab/>
+        <w:t>Because of the specialization of the different provider types in this cluster, it’s important that Medicare continue funding here. Without this group, many patients would have to rely on outside insurance to meet their health requirements.</w:t>
+      </w:r>
+    </w:p>
+    <w:p>
+      <w:pPr>
+        <w:tabs>
+          <w:tab w:val="left" w:pos="720"/>
+          <w:tab w:val="left" w:pos="4218"/>
+        </w:tabs>
+        <w:rPr>
+          <w:rFonts w:eastAsia="Times New Roman" w:cs="Times New Roman"/>
+        </w:rPr>
+      </w:pPr>
+      <w:r>
+        <w:rPr>
+          <w:rFonts w:eastAsia="Times New Roman" w:cs="Times New Roman"/>
+        </w:rPr>
+        <w:tab/>
+        <w:t xml:space="preserve">Alternatively, insurance agencies may have the most to gain by convincing the provider types in </w:t>
+      </w:r>
+      <w:r>
+        <w:rPr>
+          <w:rFonts w:eastAsia="Times New Roman" w:cs="Times New Roman"/>
+          <w:i/>
+          <w:iCs/>
+        </w:rPr>
+        <w:t>Cluster 2</w:t>
+      </w:r>
+      <w:r>
+        <w:rPr>
+          <w:rFonts w:eastAsia="Times New Roman" w:cs="Times New Roman"/>
+          <w:i/>
+          <w:iCs/>
+        </w:rPr>
+        <w:t xml:space="preserve"> </w:t>
+      </w:r>
+      <w:r>
+        <w:rPr>
+          <w:rFonts w:eastAsia="Times New Roman" w:cs="Times New Roman"/>
+        </w:rPr>
+        <w:t xml:space="preserve">to accept their insurance. Since they are so specialized and charge such high amounts, insurance agencies would be able to make the most money from these providers. </w:t>
+      </w:r>
+    </w:p>
+    <w:p>
+      <w:pPr>
+        <w:tabs>
+          <w:tab w:val="left" w:pos="720"/>
+          <w:tab w:val="left" w:pos="4218"/>
+        </w:tabs>
+        <w:rPr>
+          <w:rFonts w:eastAsia="Times New Roman" w:cs="Times New Roman"/>
+        </w:rPr>
+      </w:pPr>
+    </w:p>
+    <w:p>
+      <w:pPr>
+        <w:tabs>
+          <w:tab w:val="left" w:pos="720"/>
+          <w:tab w:val="left" w:pos="4218"/>
+        </w:tabs>
+        <w:rPr>
+          <w:rFonts w:eastAsia="Times New Roman" w:cs="Times New Roman"/>
+        </w:rPr>
+      </w:pPr>
+      <w:r>
+        <w:rPr>
+          <w:rFonts w:eastAsia="Times New Roman" w:cs="Times New Roman"/>
+        </w:rPr>
+        <w:tab/>
+        <w:t xml:space="preserve">Ultimately, the data offers valuable insights both in the form of civil and business applications. These insights can both be applied to help government efforts and increase profits for the private sector. </w:t>
+      </w:r>
     </w:p>
     <w:sectPr>
       <w:pgSz w:w="12240" w:h="15840"/>
@@ -4727,6 +6366,22 @@
       <w:szCs w:val="20"/>
     </w:rPr>
   </w:style>
+  <w:style w:type="table" w:styleId="TableGrid">
+    <w:name w:val="Table Grid"/>
+    <w:basedOn w:val="TableNormal"/>
+    <w:uiPriority w:val="39"/>
+    <w:rsid w:val="00FF6909"/>
+    <w:tblPr>
+      <w:tblBorders>
+        <w:top w:val="single" w:sz="4" w:space="0" w:color="auto"/>
+        <w:left w:val="single" w:sz="4" w:space="0" w:color="auto"/>
+        <w:bottom w:val="single" w:sz="4" w:space="0" w:color="auto"/>
+        <w:right w:val="single" w:sz="4" w:space="0" w:color="auto"/>
+        <w:insideH w:val="single" w:sz="4" w:space="0" w:color="auto"/>
+        <w:insideV w:val="single" w:sz="4" w:space="0" w:color="auto"/>
+      </w:tblBorders>
+    </w:tblPr>
+  </w:style>
 </w:styles>
 </file>
 

</xml_diff>